<commit_message>
feat: add new reports in info
</commit_message>
<xml_diff>
--- a/info/Контрольная работа 231-323.docx
+++ b/info/Контрольная работа 231-323.docx
@@ -570,10 +570,7 @@
         </w:rPr>
       </w:pPr>
       <w:r>
-        <w:t xml:space="preserve">Старший </w:t>
-      </w:r>
-      <w:r>
-        <w:t>преподаватель</w:t>
+        <w:t>Старший преподаватель</w:t>
       </w:r>
       <w:r>
         <w:rPr>
@@ -835,6 +832,7 @@
           <w:sz w:val="32"/>
           <w:szCs w:val="32"/>
         </w:rPr>
+        <w:lastRenderedPageBreak/>
         <w:t>Введение</w:t>
       </w:r>
     </w:p>
@@ -1326,13 +1324,21 @@
           <w:rFonts w:eastAsia="Times New Roman" w:cs="Times New Roman"/>
           <w:szCs w:val="28"/>
         </w:rPr>
-        <w:t>is_published</w:t>
+        <w:t>is_publi</w:t>
       </w:r>
       <w:proofErr w:type="spellEnd"/>
       <w:r>
         <w:rPr>
           <w:rFonts w:eastAsia="Times New Roman" w:cs="Times New Roman"/>
           <w:szCs w:val="28"/>
+          <w:lang w:val="en-US"/>
+        </w:rPr>
+        <w:t>c</w:t>
+      </w:r>
+      <w:r>
+        <w:rPr>
+          <w:rFonts w:eastAsia="Times New Roman" w:cs="Times New Roman"/>
+          <w:szCs w:val="28"/>
         </w:rPr>
         <w:t xml:space="preserve"> </w:t>
       </w:r>
@@ -1390,16 +1396,27 @@
           <w:rFonts w:eastAsia="Times New Roman" w:cs="Times New Roman"/>
           <w:szCs w:val="28"/>
           <w:highlight w:val="lightGray"/>
-        </w:rPr>
-      </w:pPr>
+          <w:lang w:val="en-US"/>
+        </w:rPr>
+      </w:pPr>
+      <w:r>
+        <w:rPr>
+          <w:rFonts w:eastAsia="Times New Roman" w:cs="Times New Roman"/>
+          <w:szCs w:val="28"/>
+          <w:highlight w:val="lightGray"/>
+          <w:lang w:val="en-US"/>
+        </w:rPr>
+        <w:t xml:space="preserve">class </w:t>
+      </w:r>
       <w:proofErr w:type="spellStart"/>
       <w:r>
         <w:rPr>
           <w:rFonts w:eastAsia="Times New Roman" w:cs="Times New Roman"/>
           <w:szCs w:val="28"/>
           <w:highlight w:val="lightGray"/>
-        </w:rPr>
-        <w:t>class</w:t>
+          <w:lang w:val="en-US"/>
+        </w:rPr>
+        <w:t>AZexam</w:t>
       </w:r>
       <w:proofErr w:type="spellEnd"/>
       <w:r>
@@ -1407,17 +1424,113 @@
           <w:rFonts w:eastAsia="Times New Roman" w:cs="Times New Roman"/>
           <w:szCs w:val="28"/>
           <w:highlight w:val="lightGray"/>
+          <w:lang w:val="en-US"/>
+        </w:rPr>
+        <w:t>(</w:t>
+      </w:r>
+      <w:proofErr w:type="spellStart"/>
+      <w:r>
+        <w:rPr>
+          <w:rFonts w:eastAsia="Times New Roman" w:cs="Times New Roman"/>
+          <w:szCs w:val="28"/>
+          <w:highlight w:val="lightGray"/>
+          <w:lang w:val="en-US"/>
+        </w:rPr>
+        <w:t>models.Model</w:t>
+      </w:r>
+      <w:proofErr w:type="spellEnd"/>
+      <w:r>
+        <w:rPr>
+          <w:rFonts w:eastAsia="Times New Roman" w:cs="Times New Roman"/>
+          <w:szCs w:val="28"/>
+          <w:highlight w:val="lightGray"/>
+          <w:lang w:val="en-US"/>
+        </w:rPr>
+        <w:t>):</w:t>
+      </w:r>
+    </w:p>
+    <w:p>
+      <w:pPr>
+        <w:spacing w:line="360" w:lineRule="auto"/>
+        <w:rPr>
+          <w:rFonts w:eastAsia="Times New Roman" w:cs="Times New Roman"/>
+          <w:szCs w:val="28"/>
+          <w:highlight w:val="lightGray"/>
+          <w:lang w:val="en-US"/>
+        </w:rPr>
+      </w:pPr>
+      <w:r>
+        <w:rPr>
+          <w:rFonts w:eastAsia="Times New Roman" w:cs="Times New Roman"/>
+          <w:szCs w:val="28"/>
+          <w:highlight w:val="lightGray"/>
+          <w:lang w:val="en-US"/>
+        </w:rPr>
+        <w:t xml:space="preserve">    title = </w:t>
+      </w:r>
+      <w:proofErr w:type="spellStart"/>
+      <w:r>
+        <w:rPr>
+          <w:rFonts w:eastAsia="Times New Roman" w:cs="Times New Roman"/>
+          <w:szCs w:val="28"/>
+          <w:highlight w:val="lightGray"/>
+          <w:lang w:val="en-US"/>
+        </w:rPr>
+        <w:t>models.CharField</w:t>
+      </w:r>
+      <w:proofErr w:type="spellEnd"/>
+      <w:r>
+        <w:rPr>
+          <w:rFonts w:eastAsia="Times New Roman" w:cs="Times New Roman"/>
+          <w:szCs w:val="28"/>
+          <w:highlight w:val="lightGray"/>
+          <w:lang w:val="en-US"/>
+        </w:rPr>
+        <w:t>("</w:t>
+      </w:r>
+      <w:r>
+        <w:rPr>
+          <w:rFonts w:eastAsia="Times New Roman" w:cs="Times New Roman"/>
+          <w:szCs w:val="28"/>
+          <w:highlight w:val="lightGray"/>
+        </w:rPr>
+        <w:t>Название</w:t>
+      </w:r>
+      <w:r>
+        <w:rPr>
+          <w:rFonts w:eastAsia="Times New Roman" w:cs="Times New Roman"/>
+          <w:szCs w:val="28"/>
+          <w:highlight w:val="lightGray"/>
+          <w:lang w:val="en-US"/>
         </w:rPr>
         <w:t xml:space="preserve"> </w:t>
       </w:r>
+      <w:r>
+        <w:rPr>
+          <w:rFonts w:eastAsia="Times New Roman" w:cs="Times New Roman"/>
+          <w:szCs w:val="28"/>
+          <w:highlight w:val="lightGray"/>
+        </w:rPr>
+        <w:t>экзамена</w:t>
+      </w:r>
+      <w:r>
+        <w:rPr>
+          <w:rFonts w:eastAsia="Times New Roman" w:cs="Times New Roman"/>
+          <w:szCs w:val="28"/>
+          <w:highlight w:val="lightGray"/>
+          <w:lang w:val="en-US"/>
+        </w:rPr>
+        <w:t xml:space="preserve">", </w:t>
+      </w:r>
       <w:proofErr w:type="spellStart"/>
       <w:r>
         <w:rPr>
           <w:rFonts w:eastAsia="Times New Roman" w:cs="Times New Roman"/>
           <w:szCs w:val="28"/>
           <w:highlight w:val="lightGray"/>
-        </w:rPr>
-        <w:t>AZexam</w:t>
+          <w:lang w:val="en-US"/>
+        </w:rPr>
+        <w:t>max_length</w:t>
       </w:r>
       <w:proofErr w:type="spellEnd"/>
       <w:r>
@@ -1425,62 +1538,609 @@
           <w:rFonts w:eastAsia="Times New Roman" w:cs="Times New Roman"/>
           <w:szCs w:val="28"/>
           <w:highlight w:val="lightGray"/>
+          <w:lang w:val="en-US"/>
+        </w:rPr>
+        <w:t>=255)</w:t>
+      </w:r>
+    </w:p>
+    <w:p>
+      <w:pPr>
+        <w:spacing w:line="360" w:lineRule="auto"/>
+        <w:rPr>
+          <w:rFonts w:eastAsia="Times New Roman" w:cs="Times New Roman"/>
+          <w:szCs w:val="28"/>
+          <w:highlight w:val="lightGray"/>
+          <w:lang w:val="en-US"/>
+        </w:rPr>
+      </w:pPr>
+      <w:r>
+        <w:rPr>
+          <w:rFonts w:eastAsia="Times New Roman" w:cs="Times New Roman"/>
+          <w:szCs w:val="28"/>
+          <w:highlight w:val="lightGray"/>
+          <w:lang w:val="en-US"/>
+        </w:rPr>
+        <w:t xml:space="preserve">    </w:t>
+      </w:r>
+      <w:proofErr w:type="spellStart"/>
+      <w:r>
+        <w:rPr>
+          <w:rFonts w:eastAsia="Times New Roman" w:cs="Times New Roman"/>
+          <w:szCs w:val="28"/>
+          <w:highlight w:val="lightGray"/>
+          <w:lang w:val="en-US"/>
+        </w:rPr>
+        <w:t>created_at</w:t>
+      </w:r>
+      <w:proofErr w:type="spellEnd"/>
+      <w:r>
+        <w:rPr>
+          <w:rFonts w:eastAsia="Times New Roman" w:cs="Times New Roman"/>
+          <w:szCs w:val="28"/>
+          <w:highlight w:val="lightGray"/>
+          <w:lang w:val="en-US"/>
+        </w:rPr>
+        <w:t xml:space="preserve"> = </w:t>
+      </w:r>
+      <w:proofErr w:type="spellStart"/>
+      <w:r>
+        <w:rPr>
+          <w:rFonts w:eastAsia="Times New Roman" w:cs="Times New Roman"/>
+          <w:szCs w:val="28"/>
+          <w:highlight w:val="lightGray"/>
+          <w:lang w:val="en-US"/>
+        </w:rPr>
+        <w:t>models.DateTimeField</w:t>
+      </w:r>
+      <w:proofErr w:type="spellEnd"/>
+      <w:r>
+        <w:rPr>
+          <w:rFonts w:eastAsia="Times New Roman" w:cs="Times New Roman"/>
+          <w:szCs w:val="28"/>
+          <w:highlight w:val="lightGray"/>
+          <w:lang w:val="en-US"/>
+        </w:rPr>
+        <w:t>("</w:t>
+      </w:r>
+      <w:r>
+        <w:rPr>
+          <w:rFonts w:eastAsia="Times New Roman" w:cs="Times New Roman"/>
+          <w:szCs w:val="28"/>
+          <w:highlight w:val="lightGray"/>
+        </w:rPr>
+        <w:t>Дата</w:t>
+      </w:r>
+      <w:r>
+        <w:rPr>
+          <w:rFonts w:eastAsia="Times New Roman" w:cs="Times New Roman"/>
+          <w:szCs w:val="28"/>
+          <w:highlight w:val="lightGray"/>
+          <w:lang w:val="en-US"/>
+        </w:rPr>
+        <w:t xml:space="preserve"> </w:t>
+      </w:r>
+      <w:r>
+        <w:rPr>
+          <w:rFonts w:eastAsia="Times New Roman" w:cs="Times New Roman"/>
+          <w:szCs w:val="28"/>
+          <w:highlight w:val="lightGray"/>
+        </w:rPr>
+        <w:t>создания</w:t>
+      </w:r>
+      <w:r>
+        <w:rPr>
+          <w:rFonts w:eastAsia="Times New Roman" w:cs="Times New Roman"/>
+          <w:szCs w:val="28"/>
+          <w:highlight w:val="lightGray"/>
+          <w:lang w:val="en-US"/>
+        </w:rPr>
+        <w:t xml:space="preserve"> </w:t>
+      </w:r>
+      <w:r>
+        <w:rPr>
+          <w:rFonts w:eastAsia="Times New Roman" w:cs="Times New Roman"/>
+          <w:szCs w:val="28"/>
+          <w:highlight w:val="lightGray"/>
+        </w:rPr>
+        <w:t>записи</w:t>
+      </w:r>
+      <w:r>
+        <w:rPr>
+          <w:rFonts w:eastAsia="Times New Roman" w:cs="Times New Roman"/>
+          <w:szCs w:val="28"/>
+          <w:highlight w:val="lightGray"/>
+          <w:lang w:val="en-US"/>
+        </w:rPr>
+        <w:t xml:space="preserve">", </w:t>
+      </w:r>
+      <w:proofErr w:type="spellStart"/>
+      <w:r>
+        <w:rPr>
+          <w:rFonts w:eastAsia="Times New Roman" w:cs="Times New Roman"/>
+          <w:szCs w:val="28"/>
+          <w:highlight w:val="lightGray"/>
+          <w:lang w:val="en-US"/>
+        </w:rPr>
+        <w:t>auto_now_add</w:t>
+      </w:r>
+      <w:proofErr w:type="spellEnd"/>
+      <w:r>
+        <w:rPr>
+          <w:rFonts w:eastAsia="Times New Roman" w:cs="Times New Roman"/>
+          <w:szCs w:val="28"/>
+          <w:highlight w:val="lightGray"/>
+          <w:lang w:val="en-US"/>
+        </w:rPr>
+        <w:t>=True)</w:t>
+      </w:r>
+    </w:p>
+    <w:p>
+      <w:pPr>
+        <w:spacing w:line="360" w:lineRule="auto"/>
+        <w:rPr>
+          <w:rFonts w:eastAsia="Times New Roman" w:cs="Times New Roman"/>
+          <w:szCs w:val="28"/>
+          <w:highlight w:val="lightGray"/>
+          <w:lang w:val="en-US"/>
+        </w:rPr>
+      </w:pPr>
+      <w:r>
+        <w:rPr>
+          <w:rFonts w:eastAsia="Times New Roman" w:cs="Times New Roman"/>
+          <w:szCs w:val="28"/>
+          <w:highlight w:val="lightGray"/>
+          <w:lang w:val="en-US"/>
+        </w:rPr>
+        <w:t xml:space="preserve">    </w:t>
+      </w:r>
+      <w:proofErr w:type="spellStart"/>
+      <w:r>
+        <w:rPr>
+          <w:rFonts w:eastAsia="Times New Roman" w:cs="Times New Roman"/>
+          <w:szCs w:val="28"/>
+          <w:highlight w:val="lightGray"/>
+          <w:lang w:val="en-US"/>
+        </w:rPr>
+        <w:t>exam_date</w:t>
+      </w:r>
+      <w:proofErr w:type="spellEnd"/>
+      <w:r>
+        <w:rPr>
+          <w:rFonts w:eastAsia="Times New Roman" w:cs="Times New Roman"/>
+          <w:szCs w:val="28"/>
+          <w:highlight w:val="lightGray"/>
+          <w:lang w:val="en-US"/>
+        </w:rPr>
+        <w:t xml:space="preserve"> = </w:t>
+      </w:r>
+      <w:proofErr w:type="spellStart"/>
+      <w:r>
+        <w:rPr>
+          <w:rFonts w:eastAsia="Times New Roman" w:cs="Times New Roman"/>
+          <w:szCs w:val="28"/>
+          <w:highlight w:val="lightGray"/>
+          <w:lang w:val="en-US"/>
+        </w:rPr>
+        <w:t>models.DateTimeField</w:t>
+      </w:r>
+      <w:proofErr w:type="spellEnd"/>
+      <w:r>
+        <w:rPr>
+          <w:rFonts w:eastAsia="Times New Roman" w:cs="Times New Roman"/>
+          <w:szCs w:val="28"/>
+          <w:highlight w:val="lightGray"/>
+          <w:lang w:val="en-US"/>
+        </w:rPr>
+        <w:t>("</w:t>
+      </w:r>
+      <w:r>
+        <w:rPr>
+          <w:rFonts w:eastAsia="Times New Roman" w:cs="Times New Roman"/>
+          <w:szCs w:val="28"/>
+          <w:highlight w:val="lightGray"/>
+        </w:rPr>
+        <w:t>Дата</w:t>
+      </w:r>
+      <w:r>
+        <w:rPr>
+          <w:rFonts w:eastAsia="Times New Roman" w:cs="Times New Roman"/>
+          <w:szCs w:val="28"/>
+          <w:highlight w:val="lightGray"/>
+          <w:lang w:val="en-US"/>
+        </w:rPr>
+        <w:t xml:space="preserve"> </w:t>
+      </w:r>
+      <w:r>
+        <w:rPr>
+          <w:rFonts w:eastAsia="Times New Roman" w:cs="Times New Roman"/>
+          <w:szCs w:val="28"/>
+          <w:highlight w:val="lightGray"/>
+        </w:rPr>
+        <w:t>проведения</w:t>
+      </w:r>
+      <w:r>
+        <w:rPr>
+          <w:rFonts w:eastAsia="Times New Roman" w:cs="Times New Roman"/>
+          <w:szCs w:val="28"/>
+          <w:highlight w:val="lightGray"/>
+          <w:lang w:val="en-US"/>
+        </w:rPr>
+        <w:t xml:space="preserve"> </w:t>
+      </w:r>
+      <w:r>
+        <w:rPr>
+          <w:rFonts w:eastAsia="Times New Roman" w:cs="Times New Roman"/>
+          <w:szCs w:val="28"/>
+          <w:highlight w:val="lightGray"/>
+        </w:rPr>
+        <w:t>экзамена</w:t>
+      </w:r>
+      <w:r>
+        <w:rPr>
+          <w:rFonts w:eastAsia="Times New Roman" w:cs="Times New Roman"/>
+          <w:szCs w:val="28"/>
+          <w:highlight w:val="lightGray"/>
+          <w:lang w:val="en-US"/>
+        </w:rPr>
+        <w:t>")</w:t>
+      </w:r>
+    </w:p>
+    <w:p>
+      <w:pPr>
+        <w:spacing w:line="360" w:lineRule="auto"/>
+        <w:rPr>
+          <w:rFonts w:eastAsia="Times New Roman" w:cs="Times New Roman"/>
+          <w:szCs w:val="28"/>
+          <w:highlight w:val="lightGray"/>
+          <w:lang w:val="en-US"/>
+        </w:rPr>
+      </w:pPr>
+      <w:r>
+        <w:rPr>
+          <w:rFonts w:eastAsia="Times New Roman" w:cs="Times New Roman"/>
+          <w:szCs w:val="28"/>
+          <w:highlight w:val="lightGray"/>
+          <w:lang w:val="en-US"/>
+        </w:rPr>
+        <w:lastRenderedPageBreak/>
+        <w:t xml:space="preserve">    image = </w:t>
+      </w:r>
+      <w:proofErr w:type="spellStart"/>
+      <w:r>
+        <w:rPr>
+          <w:rFonts w:eastAsia="Times New Roman" w:cs="Times New Roman"/>
+          <w:szCs w:val="28"/>
+          <w:highlight w:val="lightGray"/>
+          <w:lang w:val="en-US"/>
+        </w:rPr>
+        <w:t>models.ImageField</w:t>
+      </w:r>
+      <w:proofErr w:type="spellEnd"/>
+      <w:r>
+        <w:rPr>
+          <w:rFonts w:eastAsia="Times New Roman" w:cs="Times New Roman"/>
+          <w:szCs w:val="28"/>
+          <w:highlight w:val="lightGray"/>
+          <w:lang w:val="en-US"/>
+        </w:rPr>
+        <w:t>("</w:t>
+      </w:r>
+      <w:r>
+        <w:rPr>
+          <w:rFonts w:eastAsia="Times New Roman" w:cs="Times New Roman"/>
+          <w:szCs w:val="28"/>
+          <w:highlight w:val="lightGray"/>
+        </w:rPr>
+        <w:t>Изображение</w:t>
+      </w:r>
+      <w:r>
+        <w:rPr>
+          <w:rFonts w:eastAsia="Times New Roman" w:cs="Times New Roman"/>
+          <w:szCs w:val="28"/>
+          <w:highlight w:val="lightGray"/>
+          <w:lang w:val="en-US"/>
+        </w:rPr>
+        <w:t xml:space="preserve"> </w:t>
+      </w:r>
+      <w:r>
+        <w:rPr>
+          <w:rFonts w:eastAsia="Times New Roman" w:cs="Times New Roman"/>
+          <w:szCs w:val="28"/>
+          <w:highlight w:val="lightGray"/>
+        </w:rPr>
+        <w:t>с</w:t>
+      </w:r>
+      <w:r>
+        <w:rPr>
+          <w:rFonts w:eastAsia="Times New Roman" w:cs="Times New Roman"/>
+          <w:szCs w:val="28"/>
+          <w:highlight w:val="lightGray"/>
+          <w:lang w:val="en-US"/>
+        </w:rPr>
+        <w:t xml:space="preserve"> </w:t>
+      </w:r>
+      <w:r>
+        <w:rPr>
+          <w:rFonts w:eastAsia="Times New Roman" w:cs="Times New Roman"/>
+          <w:szCs w:val="28"/>
+          <w:highlight w:val="lightGray"/>
+        </w:rPr>
+        <w:t>заданием</w:t>
+      </w:r>
+      <w:r>
+        <w:rPr>
+          <w:rFonts w:eastAsia="Times New Roman" w:cs="Times New Roman"/>
+          <w:szCs w:val="28"/>
+          <w:highlight w:val="lightGray"/>
+          <w:lang w:val="en-US"/>
+        </w:rPr>
+        <w:t xml:space="preserve">", </w:t>
+      </w:r>
+      <w:proofErr w:type="spellStart"/>
+      <w:r>
+        <w:rPr>
+          <w:rFonts w:eastAsia="Times New Roman" w:cs="Times New Roman"/>
+          <w:szCs w:val="28"/>
+          <w:highlight w:val="lightGray"/>
+          <w:lang w:val="en-US"/>
+        </w:rPr>
+        <w:t>upload_to</w:t>
+      </w:r>
+      <w:proofErr w:type="spellEnd"/>
+      <w:r>
+        <w:rPr>
+          <w:rFonts w:eastAsia="Times New Roman" w:cs="Times New Roman"/>
+          <w:szCs w:val="28"/>
+          <w:highlight w:val="lightGray"/>
+          <w:lang w:val="en-US"/>
+        </w:rPr>
+        <w:t>="</w:t>
+      </w:r>
+      <w:proofErr w:type="spellStart"/>
+      <w:r>
+        <w:rPr>
+          <w:rFonts w:eastAsia="Times New Roman" w:cs="Times New Roman"/>
+          <w:szCs w:val="28"/>
+          <w:highlight w:val="lightGray"/>
+          <w:lang w:val="en-US"/>
+        </w:rPr>
+        <w:t>exam_images</w:t>
+      </w:r>
+      <w:proofErr w:type="spellEnd"/>
+      <w:r>
+        <w:rPr>
+          <w:rFonts w:eastAsia="Times New Roman" w:cs="Times New Roman"/>
+          <w:szCs w:val="28"/>
+          <w:highlight w:val="lightGray"/>
+          <w:lang w:val="en-US"/>
+        </w:rPr>
+        <w:t>/", blank=True, null=True)</w:t>
+      </w:r>
+    </w:p>
+    <w:p>
+      <w:pPr>
+        <w:spacing w:line="360" w:lineRule="auto"/>
+        <w:rPr>
+          <w:rFonts w:eastAsia="Times New Roman" w:cs="Times New Roman"/>
+          <w:szCs w:val="28"/>
+          <w:highlight w:val="lightGray"/>
+          <w:lang w:val="en-US"/>
+        </w:rPr>
+      </w:pPr>
+      <w:r>
+        <w:rPr>
+          <w:rFonts w:eastAsia="Times New Roman" w:cs="Times New Roman"/>
+          <w:szCs w:val="28"/>
+          <w:highlight w:val="lightGray"/>
+          <w:lang w:val="en-US"/>
+        </w:rPr>
+        <w:t xml:space="preserve">    participants = </w:t>
+      </w:r>
+      <w:proofErr w:type="spellStart"/>
+      <w:r>
+        <w:rPr>
+          <w:rFonts w:eastAsia="Times New Roman" w:cs="Times New Roman"/>
+          <w:szCs w:val="28"/>
+          <w:highlight w:val="lightGray"/>
+          <w:lang w:val="en-US"/>
+        </w:rPr>
+        <w:t>models.ManyToManyField</w:t>
+      </w:r>
+      <w:proofErr w:type="spellEnd"/>
+      <w:r>
+        <w:rPr>
+          <w:rFonts w:eastAsia="Times New Roman" w:cs="Times New Roman"/>
+          <w:szCs w:val="28"/>
+          <w:highlight w:val="lightGray"/>
+          <w:lang w:val="en-US"/>
         </w:rPr>
         <w:t>(</w:t>
       </w:r>
+    </w:p>
+    <w:p>
+      <w:pPr>
+        <w:spacing w:line="360" w:lineRule="auto"/>
+        <w:rPr>
+          <w:rFonts w:eastAsia="Times New Roman" w:cs="Times New Roman"/>
+          <w:szCs w:val="28"/>
+          <w:highlight w:val="lightGray"/>
+          <w:lang w:val="en-US"/>
+        </w:rPr>
+      </w:pPr>
+      <w:r>
+        <w:rPr>
+          <w:rFonts w:eastAsia="Times New Roman" w:cs="Times New Roman"/>
+          <w:szCs w:val="28"/>
+          <w:highlight w:val="lightGray"/>
+          <w:lang w:val="en-US"/>
+        </w:rPr>
+        <w:t xml:space="preserve">        User, </w:t>
+      </w:r>
       <w:proofErr w:type="spellStart"/>
-      <w:proofErr w:type="gramStart"/>
-      <w:r>
-        <w:rPr>
-          <w:rFonts w:eastAsia="Times New Roman" w:cs="Times New Roman"/>
-          <w:szCs w:val="28"/>
-          <w:highlight w:val="lightGray"/>
-        </w:rPr>
-        <w:t>models.Model</w:t>
+      <w:r>
+        <w:rPr>
+          <w:rFonts w:eastAsia="Times New Roman" w:cs="Times New Roman"/>
+          <w:szCs w:val="28"/>
+          <w:highlight w:val="lightGray"/>
+          <w:lang w:val="en-US"/>
+        </w:rPr>
+        <w:t>verbose_name</w:t>
       </w:r>
       <w:proofErr w:type="spellEnd"/>
-      <w:proofErr w:type="gramEnd"/>
-      <w:r>
-        <w:rPr>
-          <w:rFonts w:eastAsia="Times New Roman" w:cs="Times New Roman"/>
-          <w:szCs w:val="28"/>
-          <w:highlight w:val="lightGray"/>
-        </w:rPr>
-        <w:t>):</w:t>
-      </w:r>
-    </w:p>
-    <w:p>
-      <w:pPr>
-        <w:spacing w:line="360" w:lineRule="auto"/>
-        <w:rPr>
-          <w:rFonts w:eastAsia="Times New Roman" w:cs="Times New Roman"/>
-          <w:szCs w:val="28"/>
-          <w:highlight w:val="lightGray"/>
-          <w:lang w:val="en-US"/>
-        </w:rPr>
-      </w:pPr>
-      <w:r>
-        <w:rPr>
-          <w:rFonts w:eastAsia="Times New Roman" w:cs="Times New Roman"/>
-          <w:szCs w:val="28"/>
-          <w:highlight w:val="lightGray"/>
-          <w:lang w:val="en-US"/>
-        </w:rPr>
-        <w:t xml:space="preserve">    title = </w:t>
+      <w:r>
+        <w:rPr>
+          <w:rFonts w:eastAsia="Times New Roman" w:cs="Times New Roman"/>
+          <w:szCs w:val="28"/>
+          <w:highlight w:val="lightGray"/>
+          <w:lang w:val="en-US"/>
+        </w:rPr>
+        <w:t>="</w:t>
+      </w:r>
+      <w:r>
+        <w:rPr>
+          <w:rFonts w:eastAsia="Times New Roman" w:cs="Times New Roman"/>
+          <w:szCs w:val="28"/>
+          <w:highlight w:val="lightGray"/>
+        </w:rPr>
+        <w:t>Участники</w:t>
+      </w:r>
+      <w:r>
+        <w:rPr>
+          <w:rFonts w:eastAsia="Times New Roman" w:cs="Times New Roman"/>
+          <w:szCs w:val="28"/>
+          <w:highlight w:val="lightGray"/>
+          <w:lang w:val="en-US"/>
+        </w:rPr>
+        <w:t xml:space="preserve"> (</w:t>
+      </w:r>
+      <w:r>
+        <w:rPr>
+          <w:rFonts w:eastAsia="Times New Roman" w:cs="Times New Roman"/>
+          <w:szCs w:val="28"/>
+          <w:highlight w:val="lightGray"/>
+        </w:rPr>
+        <w:t>пользователи</w:t>
+      </w:r>
+      <w:r>
+        <w:rPr>
+          <w:rFonts w:eastAsia="Times New Roman" w:cs="Times New Roman"/>
+          <w:szCs w:val="28"/>
+          <w:highlight w:val="lightGray"/>
+          <w:lang w:val="en-US"/>
+        </w:rPr>
+        <w:t xml:space="preserve">)", </w:t>
       </w:r>
       <w:proofErr w:type="spellStart"/>
-      <w:proofErr w:type="gramStart"/>
-      <w:r>
-        <w:rPr>
-          <w:rFonts w:eastAsia="Times New Roman" w:cs="Times New Roman"/>
-          <w:szCs w:val="28"/>
-          <w:highlight w:val="lightGray"/>
-          <w:lang w:val="en-US"/>
-        </w:rPr>
-        <w:t>models.CharField</w:t>
+      <w:r>
+        <w:rPr>
+          <w:rFonts w:eastAsia="Times New Roman" w:cs="Times New Roman"/>
+          <w:szCs w:val="28"/>
+          <w:highlight w:val="lightGray"/>
+          <w:lang w:val="en-US"/>
+        </w:rPr>
+        <w:t>related_name</w:t>
       </w:r>
       <w:proofErr w:type="spellEnd"/>
-      <w:proofErr w:type="gramEnd"/>
+      <w:r>
+        <w:rPr>
+          <w:rFonts w:eastAsia="Times New Roman" w:cs="Times New Roman"/>
+          <w:szCs w:val="28"/>
+          <w:highlight w:val="lightGray"/>
+          <w:lang w:val="en-US"/>
+        </w:rPr>
+        <w:t>="</w:t>
+      </w:r>
+      <w:proofErr w:type="spellStart"/>
+      <w:r>
+        <w:rPr>
+          <w:rFonts w:eastAsia="Times New Roman" w:cs="Times New Roman"/>
+          <w:szCs w:val="28"/>
+          <w:highlight w:val="lightGray"/>
+          <w:lang w:val="en-US"/>
+        </w:rPr>
+        <w:t>xxexam_participants</w:t>
+      </w:r>
+      <w:proofErr w:type="spellEnd"/>
+      <w:r>
+        <w:rPr>
+          <w:rFonts w:eastAsia="Times New Roman" w:cs="Times New Roman"/>
+          <w:szCs w:val="28"/>
+          <w:highlight w:val="lightGray"/>
+          <w:lang w:val="en-US"/>
+        </w:rPr>
+        <w:t>"</w:t>
+      </w:r>
+    </w:p>
+    <w:p>
+      <w:pPr>
+        <w:spacing w:line="360" w:lineRule="auto"/>
+        <w:rPr>
+          <w:rFonts w:eastAsia="Times New Roman" w:cs="Times New Roman"/>
+          <w:szCs w:val="28"/>
+          <w:highlight w:val="lightGray"/>
+          <w:lang w:val="en-US"/>
+        </w:rPr>
+      </w:pPr>
+      <w:r>
+        <w:rPr>
+          <w:rFonts w:eastAsia="Times New Roman" w:cs="Times New Roman"/>
+          <w:szCs w:val="28"/>
+          <w:highlight w:val="lightGray"/>
+          <w:lang w:val="en-US"/>
+        </w:rPr>
+        <w:t>    )</w:t>
+      </w:r>
+    </w:p>
+    <w:p>
+      <w:pPr>
+        <w:spacing w:line="360" w:lineRule="auto"/>
+        <w:rPr>
+          <w:rFonts w:eastAsia="Times New Roman" w:cs="Times New Roman"/>
+          <w:szCs w:val="28"/>
+          <w:highlight w:val="lightGray"/>
+          <w:lang w:val="en-US"/>
+        </w:rPr>
+      </w:pPr>
+      <w:r>
+        <w:rPr>
+          <w:rFonts w:eastAsia="Times New Roman" w:cs="Times New Roman"/>
+          <w:szCs w:val="28"/>
+          <w:highlight w:val="lightGray"/>
+          <w:lang w:val="en-US"/>
+        </w:rPr>
+        <w:t xml:space="preserve">    </w:t>
+      </w:r>
+      <w:proofErr w:type="spellStart"/>
+      <w:r>
+        <w:rPr>
+          <w:rFonts w:eastAsia="Times New Roman" w:cs="Times New Roman"/>
+          <w:szCs w:val="28"/>
+          <w:highlight w:val="lightGray"/>
+          <w:lang w:val="en-US"/>
+        </w:rPr>
+        <w:t>is_public</w:t>
+      </w:r>
+      <w:proofErr w:type="spellEnd"/>
+      <w:r>
+        <w:rPr>
+          <w:rFonts w:eastAsia="Times New Roman" w:cs="Times New Roman"/>
+          <w:szCs w:val="28"/>
+          <w:highlight w:val="lightGray"/>
+          <w:lang w:val="en-US"/>
+        </w:rPr>
+        <w:t xml:space="preserve"> = </w:t>
+      </w:r>
+      <w:proofErr w:type="spellStart"/>
+      <w:r>
+        <w:rPr>
+          <w:rFonts w:eastAsia="Times New Roman" w:cs="Times New Roman"/>
+          <w:szCs w:val="28"/>
+          <w:highlight w:val="lightGray"/>
+          <w:lang w:val="en-US"/>
+        </w:rPr>
+        <w:t>models.BooleanField</w:t>
+      </w:r>
+      <w:proofErr w:type="spellEnd"/>
       <w:r>
         <w:rPr>
           <w:rFonts w:eastAsia="Times New Roman" w:cs="Times New Roman"/>
@@ -1496,33 +2156,67 @@
           <w:szCs w:val="28"/>
           <w:highlight w:val="lightGray"/>
         </w:rPr>
-        <w:t>Название</w:t>
-      </w:r>
-      <w:r>
-        <w:rPr>
-          <w:rFonts w:eastAsia="Times New Roman" w:cs="Times New Roman"/>
-          <w:szCs w:val="28"/>
-          <w:highlight w:val="lightGray"/>
-          <w:lang w:val="en-US"/>
-        </w:rPr>
-        <w:t xml:space="preserve"> </w:t>
-      </w:r>
-      <w:r>
-        <w:rPr>
-          <w:rFonts w:eastAsia="Times New Roman" w:cs="Times New Roman"/>
-          <w:szCs w:val="28"/>
-          <w:highlight w:val="lightGray"/>
-        </w:rPr>
-        <w:t>экзамена</w:t>
-      </w:r>
-      <w:r>
-        <w:rPr>
-          <w:rFonts w:eastAsia="Times New Roman" w:cs="Times New Roman"/>
-          <w:szCs w:val="28"/>
-          <w:highlight w:val="lightGray"/>
-          <w:lang w:val="en-US"/>
-        </w:rPr>
-        <w:t xml:space="preserve">", </w:t>
+        <w:t>Опубликовано</w:t>
+      </w:r>
+      <w:r>
+        <w:rPr>
+          <w:rFonts w:eastAsia="Times New Roman" w:cs="Times New Roman"/>
+          <w:szCs w:val="28"/>
+          <w:highlight w:val="lightGray"/>
+          <w:lang w:val="en-US"/>
+        </w:rPr>
+        <w:t>", default=True)</w:t>
+      </w:r>
+    </w:p>
+    <w:p>
+      <w:pPr>
+        <w:spacing w:line="360" w:lineRule="auto"/>
+        <w:rPr>
+          <w:rFonts w:eastAsia="Times New Roman" w:cs="Times New Roman"/>
+          <w:szCs w:val="28"/>
+          <w:highlight w:val="lightGray"/>
+          <w:lang w:val="en-US"/>
+        </w:rPr>
+      </w:pPr>
+    </w:p>
+    <w:p>
+      <w:pPr>
+        <w:spacing w:line="360" w:lineRule="auto"/>
+        <w:rPr>
+          <w:rFonts w:eastAsia="Times New Roman" w:cs="Times New Roman"/>
+          <w:szCs w:val="28"/>
+          <w:highlight w:val="lightGray"/>
+          <w:lang w:val="en-US"/>
+        </w:rPr>
+      </w:pPr>
+      <w:r>
+        <w:rPr>
+          <w:rFonts w:eastAsia="Times New Roman" w:cs="Times New Roman"/>
+          <w:szCs w:val="28"/>
+          <w:highlight w:val="lightGray"/>
+          <w:lang w:val="en-US"/>
+        </w:rPr>
+        <w:t>    class Meta:</w:t>
+      </w:r>
+    </w:p>
+    <w:p>
+      <w:pPr>
+        <w:spacing w:line="360" w:lineRule="auto"/>
+        <w:rPr>
+          <w:rFonts w:eastAsia="Times New Roman" w:cs="Times New Roman"/>
+          <w:szCs w:val="28"/>
+          <w:highlight w:val="lightGray"/>
+          <w:lang w:val="en-US"/>
+        </w:rPr>
+      </w:pPr>
+      <w:r>
+        <w:rPr>
+          <w:rFonts w:eastAsia="Times New Roman" w:cs="Times New Roman"/>
+          <w:szCs w:val="28"/>
+          <w:highlight w:val="lightGray"/>
+          <w:lang w:val="en-US"/>
+        </w:rPr>
+        <w:t xml:space="preserve">        </w:t>
       </w:r>
       <w:proofErr w:type="spellStart"/>
       <w:r>
@@ -1532,7 +2226,7 @@
           <w:highlight w:val="lightGray"/>
           <w:lang w:val="en-US"/>
         </w:rPr>
-        <w:t>max_length</w:t>
+        <w:t>verbose_name</w:t>
       </w:r>
       <w:proofErr w:type="spellEnd"/>
       <w:r>
@@ -1542,27 +2236,44 @@
           <w:highlight w:val="lightGray"/>
           <w:lang w:val="en-US"/>
         </w:rPr>
-        <w:t>=255)</w:t>
-      </w:r>
-    </w:p>
-    <w:p>
-      <w:pPr>
-        <w:spacing w:line="360" w:lineRule="auto"/>
-        <w:rPr>
-          <w:rFonts w:eastAsia="Times New Roman" w:cs="Times New Roman"/>
-          <w:szCs w:val="28"/>
-          <w:highlight w:val="lightGray"/>
-          <w:lang w:val="en-US"/>
-        </w:rPr>
-      </w:pPr>
-      <w:r>
-        <w:rPr>
-          <w:rFonts w:eastAsia="Times New Roman" w:cs="Times New Roman"/>
-          <w:szCs w:val="28"/>
-          <w:highlight w:val="lightGray"/>
-          <w:lang w:val="en-US"/>
-        </w:rPr>
-        <w:t xml:space="preserve">    </w:t>
+        <w:t xml:space="preserve"> = "</w:t>
+      </w:r>
+      <w:r>
+        <w:rPr>
+          <w:rFonts w:eastAsia="Times New Roman" w:cs="Times New Roman"/>
+          <w:szCs w:val="28"/>
+          <w:highlight w:val="lightGray"/>
+        </w:rPr>
+        <w:t>Экзамен</w:t>
+      </w:r>
+      <w:r>
+        <w:rPr>
+          <w:rFonts w:eastAsia="Times New Roman" w:cs="Times New Roman"/>
+          <w:szCs w:val="28"/>
+          <w:highlight w:val="lightGray"/>
+          <w:lang w:val="en-US"/>
+        </w:rPr>
+        <w:t>"</w:t>
+      </w:r>
+    </w:p>
+    <w:p>
+      <w:pPr>
+        <w:spacing w:line="360" w:lineRule="auto"/>
+        <w:rPr>
+          <w:rFonts w:eastAsia="Times New Roman" w:cs="Times New Roman"/>
+          <w:szCs w:val="28"/>
+          <w:highlight w:val="lightGray"/>
+          <w:lang w:val="en-US"/>
+        </w:rPr>
+      </w:pPr>
+      <w:r>
+        <w:rPr>
+          <w:rFonts w:eastAsia="Times New Roman" w:cs="Times New Roman"/>
+          <w:szCs w:val="28"/>
+          <w:highlight w:val="lightGray"/>
+          <w:lang w:val="en-US"/>
+        </w:rPr>
+        <w:t xml:space="preserve">        </w:t>
       </w:r>
       <w:proofErr w:type="spellStart"/>
       <w:r>
@@ -1572,6 +2283,63 @@
           <w:highlight w:val="lightGray"/>
           <w:lang w:val="en-US"/>
         </w:rPr>
+        <w:t>verbose_name_plural</w:t>
+      </w:r>
+      <w:proofErr w:type="spellEnd"/>
+      <w:r>
+        <w:rPr>
+          <w:rFonts w:eastAsia="Times New Roman" w:cs="Times New Roman"/>
+          <w:szCs w:val="28"/>
+          <w:highlight w:val="lightGray"/>
+          <w:lang w:val="en-US"/>
+        </w:rPr>
+        <w:t xml:space="preserve"> = "</w:t>
+      </w:r>
+      <w:r>
+        <w:rPr>
+          <w:rFonts w:eastAsia="Times New Roman" w:cs="Times New Roman"/>
+          <w:szCs w:val="28"/>
+          <w:highlight w:val="lightGray"/>
+        </w:rPr>
+        <w:t>Экзамены</w:t>
+      </w:r>
+      <w:r>
+        <w:rPr>
+          <w:rFonts w:eastAsia="Times New Roman" w:cs="Times New Roman"/>
+          <w:szCs w:val="28"/>
+          <w:highlight w:val="lightGray"/>
+          <w:lang w:val="en-US"/>
+        </w:rPr>
+        <w:t>"</w:t>
+      </w:r>
+    </w:p>
+    <w:p>
+      <w:pPr>
+        <w:spacing w:line="360" w:lineRule="auto"/>
+        <w:rPr>
+          <w:rFonts w:eastAsia="Times New Roman" w:cs="Times New Roman"/>
+          <w:szCs w:val="28"/>
+          <w:highlight w:val="lightGray"/>
+          <w:lang w:val="en-US"/>
+        </w:rPr>
+      </w:pPr>
+      <w:r>
+        <w:rPr>
+          <w:rFonts w:eastAsia="Times New Roman" w:cs="Times New Roman"/>
+          <w:szCs w:val="28"/>
+          <w:highlight w:val="lightGray"/>
+          <w:lang w:val="en-US"/>
+        </w:rPr>
+        <w:t>        ordering = ("-</w:t>
+      </w:r>
+      <w:proofErr w:type="spellStart"/>
+      <w:r>
+        <w:rPr>
+          <w:rFonts w:eastAsia="Times New Roman" w:cs="Times New Roman"/>
+          <w:szCs w:val="28"/>
+          <w:highlight w:val="lightGray"/>
+          <w:lang w:val="en-US"/>
+        </w:rPr>
         <w:t>created_at</w:t>
       </w:r>
       <w:proofErr w:type="spellEnd"/>
@@ -1582,80 +2350,78 @@
           <w:highlight w:val="lightGray"/>
           <w:lang w:val="en-US"/>
         </w:rPr>
-        <w:t xml:space="preserve"> = </w:t>
+        <w:t>",)</w:t>
+      </w:r>
+    </w:p>
+    <w:p>
+      <w:pPr>
+        <w:spacing w:line="360" w:lineRule="auto"/>
+        <w:rPr>
+          <w:rFonts w:eastAsia="Times New Roman" w:cs="Times New Roman"/>
+          <w:szCs w:val="28"/>
+          <w:highlight w:val="lightGray"/>
+          <w:lang w:val="en-US"/>
+        </w:rPr>
+      </w:pPr>
+    </w:p>
+    <w:p>
+      <w:pPr>
+        <w:spacing w:line="360" w:lineRule="auto"/>
+        <w:rPr>
+          <w:rFonts w:eastAsia="Times New Roman" w:cs="Times New Roman"/>
+          <w:szCs w:val="28"/>
+          <w:highlight w:val="lightGray"/>
+          <w:lang w:val="en-US"/>
+        </w:rPr>
+      </w:pPr>
+      <w:r>
+        <w:rPr>
+          <w:rFonts w:eastAsia="Times New Roman" w:cs="Times New Roman"/>
+          <w:szCs w:val="28"/>
+          <w:highlight w:val="lightGray"/>
+          <w:lang w:val="en-US"/>
+        </w:rPr>
+        <w:t>    def __str__(self) -&gt; str:</w:t>
+      </w:r>
+    </w:p>
+    <w:p>
+      <w:pPr>
+        <w:spacing w:line="360" w:lineRule="auto"/>
+        <w:rPr>
+          <w:rFonts w:eastAsia="Times New Roman" w:cs="Times New Roman"/>
+          <w:szCs w:val="28"/>
+          <w:highlight w:val="lightGray"/>
+          <w:lang w:val="en-US"/>
+        </w:rPr>
+      </w:pPr>
+      <w:r>
+        <w:rPr>
+          <w:rFonts w:eastAsia="Times New Roman" w:cs="Times New Roman"/>
+          <w:szCs w:val="28"/>
+          <w:highlight w:val="lightGray"/>
+          <w:lang w:val="en-US"/>
+        </w:rPr>
+        <w:t>        return f"{</w:t>
       </w:r>
       <w:proofErr w:type="spellStart"/>
-      <w:proofErr w:type="gramStart"/>
-      <w:r>
-        <w:rPr>
-          <w:rFonts w:eastAsia="Times New Roman" w:cs="Times New Roman"/>
-          <w:szCs w:val="28"/>
-          <w:highlight w:val="lightGray"/>
-          <w:lang w:val="en-US"/>
-        </w:rPr>
-        <w:t>models.DateTimeField</w:t>
+      <w:r>
+        <w:rPr>
+          <w:rFonts w:eastAsia="Times New Roman" w:cs="Times New Roman"/>
+          <w:szCs w:val="28"/>
+          <w:highlight w:val="lightGray"/>
+          <w:lang w:val="en-US"/>
+        </w:rPr>
+        <w:t>self.title</w:t>
       </w:r>
       <w:proofErr w:type="spellEnd"/>
-      <w:proofErr w:type="gramEnd"/>
-      <w:r>
-        <w:rPr>
-          <w:rFonts w:eastAsia="Times New Roman" w:cs="Times New Roman"/>
-          <w:szCs w:val="28"/>
-          <w:highlight w:val="lightGray"/>
-          <w:lang w:val="en-US"/>
-        </w:rPr>
-        <w:t>("</w:t>
-      </w:r>
-      <w:r>
-        <w:rPr>
-          <w:rFonts w:eastAsia="Times New Roman" w:cs="Times New Roman"/>
-          <w:szCs w:val="28"/>
-          <w:highlight w:val="lightGray"/>
-        </w:rPr>
-        <w:t>Дата</w:t>
-      </w:r>
-      <w:r>
-        <w:rPr>
-          <w:rFonts w:eastAsia="Times New Roman" w:cs="Times New Roman"/>
-          <w:szCs w:val="28"/>
-          <w:highlight w:val="lightGray"/>
-          <w:lang w:val="en-US"/>
-        </w:rPr>
-        <w:t xml:space="preserve"> </w:t>
-      </w:r>
-      <w:r>
-        <w:rPr>
-          <w:rFonts w:eastAsia="Times New Roman" w:cs="Times New Roman"/>
-          <w:szCs w:val="28"/>
-          <w:highlight w:val="lightGray"/>
-        </w:rPr>
-        <w:t>создания</w:t>
-      </w:r>
-      <w:r>
-        <w:rPr>
-          <w:rFonts w:eastAsia="Times New Roman" w:cs="Times New Roman"/>
-          <w:szCs w:val="28"/>
-          <w:highlight w:val="lightGray"/>
-          <w:lang w:val="en-US"/>
-        </w:rPr>
-        <w:t xml:space="preserve"> </w:t>
-      </w:r>
-      <w:r>
-        <w:rPr>
-          <w:rFonts w:eastAsia="Times New Roman" w:cs="Times New Roman"/>
-          <w:szCs w:val="28"/>
-          <w:highlight w:val="lightGray"/>
-        </w:rPr>
-        <w:t>записи</w:t>
-      </w:r>
-      <w:r>
-        <w:rPr>
-          <w:rFonts w:eastAsia="Times New Roman" w:cs="Times New Roman"/>
-          <w:szCs w:val="28"/>
-          <w:highlight w:val="lightGray"/>
-          <w:lang w:val="en-US"/>
-        </w:rPr>
-        <w:t xml:space="preserve">", </w:t>
+      <w:r>
+        <w:rPr>
+          <w:rFonts w:eastAsia="Times New Roman" w:cs="Times New Roman"/>
+          <w:szCs w:val="28"/>
+          <w:highlight w:val="lightGray"/>
+          <w:lang w:val="en-US"/>
+        </w:rPr>
+        <w:t>} ({</w:t>
       </w:r>
       <w:proofErr w:type="spellStart"/>
       <w:r>
@@ -1665,7 +2431,7 @@
           <w:highlight w:val="lightGray"/>
           <w:lang w:val="en-US"/>
         </w:rPr>
-        <w:t>auto_now_add</w:t>
+        <w:t>self.exam_date.strftime</w:t>
       </w:r>
       <w:proofErr w:type="spellEnd"/>
       <w:r>
@@ -1675,27 +2441,38 @@
           <w:highlight w:val="lightGray"/>
           <w:lang w:val="en-US"/>
         </w:rPr>
-        <w:t>=True)</w:t>
-      </w:r>
-    </w:p>
-    <w:p>
-      <w:pPr>
-        <w:spacing w:line="360" w:lineRule="auto"/>
-        <w:rPr>
-          <w:rFonts w:eastAsia="Times New Roman" w:cs="Times New Roman"/>
-          <w:szCs w:val="28"/>
-          <w:highlight w:val="lightGray"/>
-          <w:lang w:val="en-US"/>
-        </w:rPr>
-      </w:pPr>
-      <w:r>
-        <w:rPr>
-          <w:rFonts w:eastAsia="Times New Roman" w:cs="Times New Roman"/>
-          <w:szCs w:val="28"/>
-          <w:highlight w:val="lightGray"/>
-          <w:lang w:val="en-US"/>
-        </w:rPr>
-        <w:t xml:space="preserve">    </w:t>
+        <w:t>('%Y-%m-%d %H:%M')})"</w:t>
+      </w:r>
+    </w:p>
+    <w:p>
+      <w:pPr>
+        <w:spacing w:line="360" w:lineRule="auto"/>
+        <w:rPr>
+          <w:rFonts w:eastAsia="Times New Roman" w:cs="Times New Roman"/>
+          <w:szCs w:val="28"/>
+          <w:highlight w:val="lightGray"/>
+          <w:lang w:val="en-US"/>
+        </w:rPr>
+      </w:pPr>
+    </w:p>
+    <w:p>
+      <w:pPr>
+        <w:spacing w:line="360" w:lineRule="auto"/>
+        <w:rPr>
+          <w:rFonts w:eastAsia="Times New Roman" w:cs="Times New Roman"/>
+          <w:szCs w:val="28"/>
+          <w:highlight w:val="lightGray"/>
+          <w:lang w:val="en-US"/>
+        </w:rPr>
+      </w:pPr>
+      <w:r>
+        <w:rPr>
+          <w:rFonts w:eastAsia="Times New Roman" w:cs="Times New Roman"/>
+          <w:szCs w:val="28"/>
+          <w:highlight w:val="lightGray"/>
+          <w:lang w:val="en-US"/>
+        </w:rPr>
+        <w:t xml:space="preserve">    def </w:t>
       </w:r>
       <w:proofErr w:type="spellStart"/>
       <w:r>
@@ -1705,7 +2482,7 @@
           <w:highlight w:val="lightGray"/>
           <w:lang w:val="en-US"/>
         </w:rPr>
-        <w:t>exam_date</w:t>
+        <w:t>is_future</w:t>
       </w:r>
       <w:proofErr w:type="spellEnd"/>
       <w:r>
@@ -1715,838 +2492,37 @@
           <w:highlight w:val="lightGray"/>
           <w:lang w:val="en-US"/>
         </w:rPr>
-        <w:t xml:space="preserve"> = </w:t>
+        <w:t>(self) -&gt; bool:</w:t>
+      </w:r>
+    </w:p>
+    <w:p>
+      <w:pPr>
+        <w:spacing w:line="360" w:lineRule="auto"/>
+        <w:rPr>
+          <w:rFonts w:eastAsia="Times New Roman" w:cs="Times New Roman"/>
+          <w:szCs w:val="28"/>
+          <w:highlight w:val="lightGray"/>
+          <w:lang w:val="en-US"/>
+        </w:rPr>
+      </w:pPr>
+      <w:r>
+        <w:rPr>
+          <w:rFonts w:eastAsia="Times New Roman" w:cs="Times New Roman"/>
+          <w:szCs w:val="28"/>
+          <w:highlight w:val="lightGray"/>
+          <w:lang w:val="en-US"/>
+        </w:rPr>
+        <w:t xml:space="preserve">        return </w:t>
       </w:r>
       <w:proofErr w:type="spellStart"/>
-      <w:proofErr w:type="gramStart"/>
-      <w:r>
-        <w:rPr>
-          <w:rFonts w:eastAsia="Times New Roman" w:cs="Times New Roman"/>
-          <w:szCs w:val="28"/>
-          <w:highlight w:val="lightGray"/>
-          <w:lang w:val="en-US"/>
-        </w:rPr>
-        <w:t>models.DateTimeField</w:t>
-      </w:r>
-      <w:proofErr w:type="spellEnd"/>
-      <w:proofErr w:type="gramEnd"/>
-      <w:r>
-        <w:rPr>
-          <w:rFonts w:eastAsia="Times New Roman" w:cs="Times New Roman"/>
-          <w:szCs w:val="28"/>
-          <w:highlight w:val="lightGray"/>
-          <w:lang w:val="en-US"/>
-        </w:rPr>
-        <w:t>("</w:t>
-      </w:r>
-      <w:r>
-        <w:rPr>
-          <w:rFonts w:eastAsia="Times New Roman" w:cs="Times New Roman"/>
-          <w:szCs w:val="28"/>
-          <w:highlight w:val="lightGray"/>
-        </w:rPr>
-        <w:t>Дата</w:t>
-      </w:r>
-      <w:r>
-        <w:rPr>
-          <w:rFonts w:eastAsia="Times New Roman" w:cs="Times New Roman"/>
-          <w:szCs w:val="28"/>
-          <w:highlight w:val="lightGray"/>
-          <w:lang w:val="en-US"/>
-        </w:rPr>
-        <w:t xml:space="preserve"> </w:t>
-      </w:r>
-      <w:r>
-        <w:rPr>
-          <w:rFonts w:eastAsia="Times New Roman" w:cs="Times New Roman"/>
-          <w:szCs w:val="28"/>
-          <w:highlight w:val="lightGray"/>
-        </w:rPr>
-        <w:t>проведения</w:t>
-      </w:r>
-      <w:r>
-        <w:rPr>
-          <w:rFonts w:eastAsia="Times New Roman" w:cs="Times New Roman"/>
-          <w:szCs w:val="28"/>
-          <w:highlight w:val="lightGray"/>
-          <w:lang w:val="en-US"/>
-        </w:rPr>
-        <w:t xml:space="preserve"> </w:t>
-      </w:r>
-      <w:r>
-        <w:rPr>
-          <w:rFonts w:eastAsia="Times New Roman" w:cs="Times New Roman"/>
-          <w:szCs w:val="28"/>
-          <w:highlight w:val="lightGray"/>
-        </w:rPr>
-        <w:t>экзамена</w:t>
-      </w:r>
-      <w:r>
-        <w:rPr>
-          <w:rFonts w:eastAsia="Times New Roman" w:cs="Times New Roman"/>
-          <w:szCs w:val="28"/>
-          <w:highlight w:val="lightGray"/>
-          <w:lang w:val="en-US"/>
-        </w:rPr>
-        <w:t>")</w:t>
-      </w:r>
-    </w:p>
-    <w:p>
-      <w:pPr>
-        <w:spacing w:line="360" w:lineRule="auto"/>
-        <w:rPr>
-          <w:rFonts w:eastAsia="Times New Roman" w:cs="Times New Roman"/>
-          <w:szCs w:val="28"/>
-          <w:highlight w:val="lightGray"/>
-          <w:lang w:val="en-US"/>
-        </w:rPr>
-      </w:pPr>
-      <w:r>
-        <w:rPr>
-          <w:rFonts w:eastAsia="Times New Roman" w:cs="Times New Roman"/>
-          <w:szCs w:val="28"/>
-          <w:highlight w:val="lightGray"/>
-          <w:lang w:val="en-US"/>
-        </w:rPr>
-        <w:t xml:space="preserve">    image = </w:t>
-      </w:r>
-      <w:proofErr w:type="spellStart"/>
-      <w:proofErr w:type="gramStart"/>
-      <w:r>
-        <w:rPr>
-          <w:rFonts w:eastAsia="Times New Roman" w:cs="Times New Roman"/>
-          <w:szCs w:val="28"/>
-          <w:highlight w:val="lightGray"/>
-          <w:lang w:val="en-US"/>
-        </w:rPr>
-        <w:t>models.ImageField</w:t>
-      </w:r>
-      <w:proofErr w:type="spellEnd"/>
-      <w:proofErr w:type="gramEnd"/>
-      <w:r>
-        <w:rPr>
-          <w:rFonts w:eastAsia="Times New Roman" w:cs="Times New Roman"/>
-          <w:szCs w:val="28"/>
-          <w:highlight w:val="lightGray"/>
-          <w:lang w:val="en-US"/>
-        </w:rPr>
-        <w:t>("</w:t>
-      </w:r>
-      <w:r>
-        <w:rPr>
-          <w:rFonts w:eastAsia="Times New Roman" w:cs="Times New Roman"/>
-          <w:szCs w:val="28"/>
-          <w:highlight w:val="lightGray"/>
-        </w:rPr>
-        <w:t>Изображение</w:t>
-      </w:r>
-      <w:r>
-        <w:rPr>
-          <w:rFonts w:eastAsia="Times New Roman" w:cs="Times New Roman"/>
-          <w:szCs w:val="28"/>
-          <w:highlight w:val="lightGray"/>
-          <w:lang w:val="en-US"/>
-        </w:rPr>
-        <w:t xml:space="preserve"> </w:t>
-      </w:r>
-      <w:r>
-        <w:rPr>
-          <w:rFonts w:eastAsia="Times New Roman" w:cs="Times New Roman"/>
-          <w:szCs w:val="28"/>
-          <w:highlight w:val="lightGray"/>
-        </w:rPr>
-        <w:t>с</w:t>
-      </w:r>
-      <w:r>
-        <w:rPr>
-          <w:rFonts w:eastAsia="Times New Roman" w:cs="Times New Roman"/>
-          <w:szCs w:val="28"/>
-          <w:highlight w:val="lightGray"/>
-          <w:lang w:val="en-US"/>
-        </w:rPr>
-        <w:t xml:space="preserve"> </w:t>
-      </w:r>
-      <w:r>
-        <w:rPr>
-          <w:rFonts w:eastAsia="Times New Roman" w:cs="Times New Roman"/>
-          <w:szCs w:val="28"/>
-          <w:highlight w:val="lightGray"/>
-        </w:rPr>
-        <w:t>заданием</w:t>
-      </w:r>
-      <w:r>
-        <w:rPr>
-          <w:rFonts w:eastAsia="Times New Roman" w:cs="Times New Roman"/>
-          <w:szCs w:val="28"/>
-          <w:highlight w:val="lightGray"/>
-          <w:lang w:val="en-US"/>
-        </w:rPr>
-        <w:t xml:space="preserve">", </w:t>
-      </w:r>
-      <w:proofErr w:type="spellStart"/>
-      <w:r>
-        <w:rPr>
-          <w:rFonts w:eastAsia="Times New Roman" w:cs="Times New Roman"/>
-          <w:szCs w:val="28"/>
-          <w:highlight w:val="lightGray"/>
-          <w:lang w:val="en-US"/>
-        </w:rPr>
-        <w:t>upload_to</w:t>
-      </w:r>
-      <w:proofErr w:type="spellEnd"/>
-      <w:r>
-        <w:rPr>
-          <w:rFonts w:eastAsia="Times New Roman" w:cs="Times New Roman"/>
-          <w:szCs w:val="28"/>
-          <w:highlight w:val="lightGray"/>
-          <w:lang w:val="en-US"/>
-        </w:rPr>
-        <w:t>="</w:t>
-      </w:r>
-      <w:proofErr w:type="spellStart"/>
-      <w:r>
-        <w:rPr>
-          <w:rFonts w:eastAsia="Times New Roman" w:cs="Times New Roman"/>
-          <w:szCs w:val="28"/>
-          <w:highlight w:val="lightGray"/>
-          <w:lang w:val="en-US"/>
-        </w:rPr>
-        <w:t>exam_images</w:t>
-      </w:r>
-      <w:proofErr w:type="spellEnd"/>
-      <w:r>
-        <w:rPr>
-          <w:rFonts w:eastAsia="Times New Roman" w:cs="Times New Roman"/>
-          <w:szCs w:val="28"/>
-          <w:highlight w:val="lightGray"/>
-          <w:lang w:val="en-US"/>
-        </w:rPr>
-        <w:t>/", blank=True, null=True)</w:t>
-      </w:r>
-    </w:p>
-    <w:p>
-      <w:pPr>
-        <w:spacing w:line="360" w:lineRule="auto"/>
-        <w:rPr>
-          <w:rFonts w:eastAsia="Times New Roman" w:cs="Times New Roman"/>
-          <w:szCs w:val="28"/>
-          <w:highlight w:val="lightGray"/>
-          <w:lang w:val="en-US"/>
-        </w:rPr>
-      </w:pPr>
-      <w:r>
-        <w:rPr>
-          <w:rFonts w:eastAsia="Times New Roman" w:cs="Times New Roman"/>
-          <w:szCs w:val="28"/>
-          <w:highlight w:val="lightGray"/>
-          <w:lang w:val="en-US"/>
-        </w:rPr>
-        <w:t xml:space="preserve">    participants = </w:t>
-      </w:r>
-      <w:proofErr w:type="spellStart"/>
-      <w:proofErr w:type="gramStart"/>
-      <w:r>
-        <w:rPr>
-          <w:rFonts w:eastAsia="Times New Roman" w:cs="Times New Roman"/>
-          <w:szCs w:val="28"/>
-          <w:highlight w:val="lightGray"/>
-          <w:lang w:val="en-US"/>
-        </w:rPr>
-        <w:t>models.ManyToManyField</w:t>
-      </w:r>
-      <w:proofErr w:type="spellEnd"/>
-      <w:proofErr w:type="gramEnd"/>
-      <w:r>
-        <w:rPr>
-          <w:rFonts w:eastAsia="Times New Roman" w:cs="Times New Roman"/>
-          <w:szCs w:val="28"/>
-          <w:highlight w:val="lightGray"/>
-          <w:lang w:val="en-US"/>
-        </w:rPr>
-        <w:t>(</w:t>
-      </w:r>
-    </w:p>
-    <w:p>
-      <w:pPr>
-        <w:spacing w:line="360" w:lineRule="auto"/>
-        <w:rPr>
-          <w:rFonts w:eastAsia="Times New Roman" w:cs="Times New Roman"/>
-          <w:szCs w:val="28"/>
-          <w:highlight w:val="lightGray"/>
-          <w:lang w:val="en-US"/>
-        </w:rPr>
-      </w:pPr>
-      <w:r>
-        <w:rPr>
-          <w:rFonts w:eastAsia="Times New Roman" w:cs="Times New Roman"/>
-          <w:szCs w:val="28"/>
-          <w:highlight w:val="lightGray"/>
-          <w:lang w:val="en-US"/>
-        </w:rPr>
-        <w:t xml:space="preserve">        User, </w:t>
-      </w:r>
-      <w:proofErr w:type="spellStart"/>
-      <w:r>
-        <w:rPr>
-          <w:rFonts w:eastAsia="Times New Roman" w:cs="Times New Roman"/>
-          <w:szCs w:val="28"/>
-          <w:highlight w:val="lightGray"/>
-          <w:lang w:val="en-US"/>
-        </w:rPr>
-        <w:t>verbose_name</w:t>
-      </w:r>
-      <w:proofErr w:type="spellEnd"/>
-      <w:r>
-        <w:rPr>
-          <w:rFonts w:eastAsia="Times New Roman" w:cs="Times New Roman"/>
-          <w:szCs w:val="28"/>
-          <w:highlight w:val="lightGray"/>
-          <w:lang w:val="en-US"/>
-        </w:rPr>
-        <w:t>="</w:t>
-      </w:r>
-      <w:r>
-        <w:rPr>
-          <w:rFonts w:eastAsia="Times New Roman" w:cs="Times New Roman"/>
-          <w:szCs w:val="28"/>
-          <w:highlight w:val="lightGray"/>
-        </w:rPr>
-        <w:t>Участники</w:t>
-      </w:r>
-      <w:r>
-        <w:rPr>
-          <w:rFonts w:eastAsia="Times New Roman" w:cs="Times New Roman"/>
-          <w:szCs w:val="28"/>
-          <w:highlight w:val="lightGray"/>
-          <w:lang w:val="en-US"/>
-        </w:rPr>
-        <w:t xml:space="preserve"> (</w:t>
-      </w:r>
-      <w:r>
-        <w:rPr>
-          <w:rFonts w:eastAsia="Times New Roman" w:cs="Times New Roman"/>
-          <w:szCs w:val="28"/>
-          <w:highlight w:val="lightGray"/>
-        </w:rPr>
-        <w:t>пользователи</w:t>
-      </w:r>
-      <w:r>
-        <w:rPr>
-          <w:rFonts w:eastAsia="Times New Roman" w:cs="Times New Roman"/>
-          <w:szCs w:val="28"/>
-          <w:highlight w:val="lightGray"/>
-          <w:lang w:val="en-US"/>
-        </w:rPr>
-        <w:t xml:space="preserve">)", </w:t>
-      </w:r>
-      <w:proofErr w:type="spellStart"/>
-      <w:r>
-        <w:rPr>
-          <w:rFonts w:eastAsia="Times New Roman" w:cs="Times New Roman"/>
-          <w:szCs w:val="28"/>
-          <w:highlight w:val="lightGray"/>
-          <w:lang w:val="en-US"/>
-        </w:rPr>
-        <w:t>related_name</w:t>
-      </w:r>
-      <w:proofErr w:type="spellEnd"/>
-      <w:r>
-        <w:rPr>
-          <w:rFonts w:eastAsia="Times New Roman" w:cs="Times New Roman"/>
-          <w:szCs w:val="28"/>
-          <w:highlight w:val="lightGray"/>
-          <w:lang w:val="en-US"/>
-        </w:rPr>
-        <w:t>="</w:t>
-      </w:r>
-      <w:proofErr w:type="spellStart"/>
-      <w:r>
-        <w:rPr>
-          <w:rFonts w:eastAsia="Times New Roman" w:cs="Times New Roman"/>
-          <w:szCs w:val="28"/>
-          <w:highlight w:val="lightGray"/>
-          <w:lang w:val="en-US"/>
-        </w:rPr>
-        <w:t>xxexam_participants</w:t>
-      </w:r>
-      <w:proofErr w:type="spellEnd"/>
-      <w:r>
-        <w:rPr>
-          <w:rFonts w:eastAsia="Times New Roman" w:cs="Times New Roman"/>
-          <w:szCs w:val="28"/>
-          <w:highlight w:val="lightGray"/>
-          <w:lang w:val="en-US"/>
-        </w:rPr>
-        <w:t>"</w:t>
-      </w:r>
-    </w:p>
-    <w:p>
-      <w:pPr>
-        <w:spacing w:line="360" w:lineRule="auto"/>
-        <w:rPr>
-          <w:rFonts w:eastAsia="Times New Roman" w:cs="Times New Roman"/>
-          <w:szCs w:val="28"/>
-          <w:highlight w:val="lightGray"/>
-          <w:lang w:val="en-US"/>
-        </w:rPr>
-      </w:pPr>
-      <w:r>
-        <w:rPr>
-          <w:rFonts w:eastAsia="Times New Roman" w:cs="Times New Roman"/>
-          <w:szCs w:val="28"/>
-          <w:highlight w:val="lightGray"/>
-          <w:lang w:val="en-US"/>
-        </w:rPr>
-        <w:t>    )</w:t>
-      </w:r>
-    </w:p>
-    <w:p>
-      <w:pPr>
-        <w:spacing w:line="360" w:lineRule="auto"/>
-        <w:rPr>
-          <w:rFonts w:eastAsia="Times New Roman" w:cs="Times New Roman"/>
-          <w:szCs w:val="28"/>
-          <w:highlight w:val="lightGray"/>
-          <w:lang w:val="en-US"/>
-        </w:rPr>
-      </w:pPr>
-      <w:r>
-        <w:rPr>
-          <w:rFonts w:eastAsia="Times New Roman" w:cs="Times New Roman"/>
-          <w:szCs w:val="28"/>
-          <w:highlight w:val="lightGray"/>
-          <w:lang w:val="en-US"/>
-        </w:rPr>
-        <w:t xml:space="preserve">    </w:t>
-      </w:r>
-      <w:proofErr w:type="spellStart"/>
-      <w:r>
-        <w:rPr>
-          <w:rFonts w:eastAsia="Times New Roman" w:cs="Times New Roman"/>
-          <w:szCs w:val="28"/>
-          <w:highlight w:val="lightGray"/>
-          <w:lang w:val="en-US"/>
-        </w:rPr>
-        <w:t>is_public</w:t>
-      </w:r>
-      <w:proofErr w:type="spellEnd"/>
-      <w:r>
-        <w:rPr>
-          <w:rFonts w:eastAsia="Times New Roman" w:cs="Times New Roman"/>
-          <w:szCs w:val="28"/>
-          <w:highlight w:val="lightGray"/>
-          <w:lang w:val="en-US"/>
-        </w:rPr>
-        <w:t xml:space="preserve"> = </w:t>
-      </w:r>
-      <w:proofErr w:type="spellStart"/>
-      <w:proofErr w:type="gramStart"/>
-      <w:r>
-        <w:rPr>
-          <w:rFonts w:eastAsia="Times New Roman" w:cs="Times New Roman"/>
-          <w:szCs w:val="28"/>
-          <w:highlight w:val="lightGray"/>
-          <w:lang w:val="en-US"/>
-        </w:rPr>
-        <w:t>models.BooleanField</w:t>
-      </w:r>
-      <w:proofErr w:type="spellEnd"/>
-      <w:proofErr w:type="gramEnd"/>
-      <w:r>
-        <w:rPr>
-          <w:rFonts w:eastAsia="Times New Roman" w:cs="Times New Roman"/>
-          <w:szCs w:val="28"/>
-          <w:highlight w:val="lightGray"/>
-          <w:lang w:val="en-US"/>
-        </w:rPr>
-        <w:t>("</w:t>
-      </w:r>
-      <w:r>
-        <w:rPr>
-          <w:rFonts w:eastAsia="Times New Roman" w:cs="Times New Roman"/>
-          <w:szCs w:val="28"/>
-          <w:highlight w:val="lightGray"/>
-        </w:rPr>
-        <w:t>Опубликовано</w:t>
-      </w:r>
-      <w:r>
-        <w:rPr>
-          <w:rFonts w:eastAsia="Times New Roman" w:cs="Times New Roman"/>
-          <w:szCs w:val="28"/>
-          <w:highlight w:val="lightGray"/>
-          <w:lang w:val="en-US"/>
-        </w:rPr>
-        <w:t>", default=True)</w:t>
-      </w:r>
-    </w:p>
-    <w:p>
-      <w:pPr>
-        <w:spacing w:line="360" w:lineRule="auto"/>
-        <w:rPr>
-          <w:rFonts w:eastAsia="Times New Roman" w:cs="Times New Roman"/>
-          <w:szCs w:val="28"/>
-          <w:highlight w:val="lightGray"/>
-          <w:lang w:val="en-US"/>
-        </w:rPr>
-      </w:pPr>
-    </w:p>
-    <w:p>
-      <w:pPr>
-        <w:spacing w:line="360" w:lineRule="auto"/>
-        <w:rPr>
-          <w:rFonts w:eastAsia="Times New Roman" w:cs="Times New Roman"/>
-          <w:szCs w:val="28"/>
-          <w:highlight w:val="lightGray"/>
-          <w:lang w:val="en-US"/>
-        </w:rPr>
-      </w:pPr>
-      <w:r>
-        <w:rPr>
-          <w:rFonts w:eastAsia="Times New Roman" w:cs="Times New Roman"/>
-          <w:szCs w:val="28"/>
-          <w:highlight w:val="lightGray"/>
-          <w:lang w:val="en-US"/>
-        </w:rPr>
-        <w:t>    class Meta:</w:t>
-      </w:r>
-    </w:p>
-    <w:p>
-      <w:pPr>
-        <w:spacing w:line="360" w:lineRule="auto"/>
-        <w:rPr>
-          <w:rFonts w:eastAsia="Times New Roman" w:cs="Times New Roman"/>
-          <w:szCs w:val="28"/>
-          <w:highlight w:val="lightGray"/>
-          <w:lang w:val="en-US"/>
-        </w:rPr>
-      </w:pPr>
-      <w:r>
-        <w:rPr>
-          <w:rFonts w:eastAsia="Times New Roman" w:cs="Times New Roman"/>
-          <w:szCs w:val="28"/>
-          <w:highlight w:val="lightGray"/>
-          <w:lang w:val="en-US"/>
-        </w:rPr>
-        <w:t xml:space="preserve">        </w:t>
-      </w:r>
-      <w:proofErr w:type="spellStart"/>
-      <w:r>
-        <w:rPr>
-          <w:rFonts w:eastAsia="Times New Roman" w:cs="Times New Roman"/>
-          <w:szCs w:val="28"/>
-          <w:highlight w:val="lightGray"/>
-          <w:lang w:val="en-US"/>
-        </w:rPr>
-        <w:t>verbose_name</w:t>
-      </w:r>
-      <w:proofErr w:type="spellEnd"/>
-      <w:r>
-        <w:rPr>
-          <w:rFonts w:eastAsia="Times New Roman" w:cs="Times New Roman"/>
-          <w:szCs w:val="28"/>
-          <w:highlight w:val="lightGray"/>
-          <w:lang w:val="en-US"/>
-        </w:rPr>
-        <w:t xml:space="preserve"> = "</w:t>
-      </w:r>
-      <w:r>
-        <w:rPr>
-          <w:rFonts w:eastAsia="Times New Roman" w:cs="Times New Roman"/>
-          <w:szCs w:val="28"/>
-          <w:highlight w:val="lightGray"/>
-        </w:rPr>
-        <w:t>Экзамен</w:t>
-      </w:r>
-      <w:r>
-        <w:rPr>
-          <w:rFonts w:eastAsia="Times New Roman" w:cs="Times New Roman"/>
-          <w:szCs w:val="28"/>
-          <w:highlight w:val="lightGray"/>
-          <w:lang w:val="en-US"/>
-        </w:rPr>
-        <w:t>"</w:t>
-      </w:r>
-    </w:p>
-    <w:p>
-      <w:pPr>
-        <w:spacing w:line="360" w:lineRule="auto"/>
-        <w:rPr>
-          <w:rFonts w:eastAsia="Times New Roman" w:cs="Times New Roman"/>
-          <w:szCs w:val="28"/>
-          <w:highlight w:val="lightGray"/>
-          <w:lang w:val="en-US"/>
-        </w:rPr>
-      </w:pPr>
-      <w:r>
-        <w:rPr>
-          <w:rFonts w:eastAsia="Times New Roman" w:cs="Times New Roman"/>
-          <w:szCs w:val="28"/>
-          <w:highlight w:val="lightGray"/>
-          <w:lang w:val="en-US"/>
-        </w:rPr>
-        <w:t xml:space="preserve">        </w:t>
-      </w:r>
-      <w:proofErr w:type="spellStart"/>
-      <w:r>
-        <w:rPr>
-          <w:rFonts w:eastAsia="Times New Roman" w:cs="Times New Roman"/>
-          <w:szCs w:val="28"/>
-          <w:highlight w:val="lightGray"/>
-          <w:lang w:val="en-US"/>
-        </w:rPr>
-        <w:t>verbose_name_plural</w:t>
-      </w:r>
-      <w:proofErr w:type="spellEnd"/>
-      <w:r>
-        <w:rPr>
-          <w:rFonts w:eastAsia="Times New Roman" w:cs="Times New Roman"/>
-          <w:szCs w:val="28"/>
-          <w:highlight w:val="lightGray"/>
-          <w:lang w:val="en-US"/>
-        </w:rPr>
-        <w:t xml:space="preserve"> = "</w:t>
-      </w:r>
-      <w:r>
-        <w:rPr>
-          <w:rFonts w:eastAsia="Times New Roman" w:cs="Times New Roman"/>
-          <w:szCs w:val="28"/>
-          <w:highlight w:val="lightGray"/>
-        </w:rPr>
-        <w:t>Экзамены</w:t>
-      </w:r>
-      <w:r>
-        <w:rPr>
-          <w:rFonts w:eastAsia="Times New Roman" w:cs="Times New Roman"/>
-          <w:szCs w:val="28"/>
-          <w:highlight w:val="lightGray"/>
-          <w:lang w:val="en-US"/>
-        </w:rPr>
-        <w:t>"</w:t>
-      </w:r>
-    </w:p>
-    <w:p>
-      <w:pPr>
-        <w:spacing w:line="360" w:lineRule="auto"/>
-        <w:rPr>
-          <w:rFonts w:eastAsia="Times New Roman" w:cs="Times New Roman"/>
-          <w:szCs w:val="28"/>
-          <w:highlight w:val="lightGray"/>
-          <w:lang w:val="en-US"/>
-        </w:rPr>
-      </w:pPr>
-      <w:r>
-        <w:rPr>
-          <w:rFonts w:eastAsia="Times New Roman" w:cs="Times New Roman"/>
-          <w:szCs w:val="28"/>
-          <w:highlight w:val="lightGray"/>
-          <w:lang w:val="en-US"/>
-        </w:rPr>
-        <w:t>        ordering = ("-</w:t>
-      </w:r>
-      <w:proofErr w:type="spellStart"/>
-      <w:r>
-        <w:rPr>
-          <w:rFonts w:eastAsia="Times New Roman" w:cs="Times New Roman"/>
-          <w:szCs w:val="28"/>
-          <w:highlight w:val="lightGray"/>
-          <w:lang w:val="en-US"/>
-        </w:rPr>
-        <w:t>created_at</w:t>
-      </w:r>
-      <w:proofErr w:type="spellEnd"/>
-      <w:r>
-        <w:rPr>
-          <w:rFonts w:eastAsia="Times New Roman" w:cs="Times New Roman"/>
-          <w:szCs w:val="28"/>
-          <w:highlight w:val="lightGray"/>
-          <w:lang w:val="en-US"/>
-        </w:rPr>
-        <w:t>",)</w:t>
-      </w:r>
-    </w:p>
-    <w:p>
-      <w:pPr>
-        <w:spacing w:line="360" w:lineRule="auto"/>
-        <w:rPr>
-          <w:rFonts w:eastAsia="Times New Roman" w:cs="Times New Roman"/>
-          <w:szCs w:val="28"/>
-          <w:highlight w:val="lightGray"/>
-          <w:lang w:val="en-US"/>
-        </w:rPr>
-      </w:pPr>
-    </w:p>
-    <w:p>
-      <w:pPr>
-        <w:spacing w:line="360" w:lineRule="auto"/>
-        <w:rPr>
-          <w:rFonts w:eastAsia="Times New Roman" w:cs="Times New Roman"/>
-          <w:szCs w:val="28"/>
-          <w:highlight w:val="lightGray"/>
-          <w:lang w:val="en-US"/>
-        </w:rPr>
-      </w:pPr>
-      <w:r>
-        <w:rPr>
-          <w:rFonts w:eastAsia="Times New Roman" w:cs="Times New Roman"/>
-          <w:szCs w:val="28"/>
-          <w:highlight w:val="lightGray"/>
-          <w:lang w:val="en-US"/>
-        </w:rPr>
-        <w:t>    def __str__(self) -&gt; str:</w:t>
-      </w:r>
-    </w:p>
-    <w:p>
-      <w:pPr>
-        <w:spacing w:line="360" w:lineRule="auto"/>
-        <w:rPr>
-          <w:rFonts w:eastAsia="Times New Roman" w:cs="Times New Roman"/>
-          <w:szCs w:val="28"/>
-          <w:highlight w:val="lightGray"/>
-          <w:lang w:val="en-US"/>
-        </w:rPr>
-      </w:pPr>
-      <w:r>
-        <w:rPr>
-          <w:rFonts w:eastAsia="Times New Roman" w:cs="Times New Roman"/>
-          <w:szCs w:val="28"/>
-          <w:highlight w:val="lightGray"/>
-          <w:lang w:val="en-US"/>
-        </w:rPr>
-        <w:t>        return f"{</w:t>
-      </w:r>
-      <w:proofErr w:type="spellStart"/>
-      <w:proofErr w:type="gramStart"/>
-      <w:r>
-        <w:rPr>
-          <w:rFonts w:eastAsia="Times New Roman" w:cs="Times New Roman"/>
-          <w:szCs w:val="28"/>
-          <w:highlight w:val="lightGray"/>
-          <w:lang w:val="en-US"/>
-        </w:rPr>
-        <w:t>self.title</w:t>
-      </w:r>
-      <w:proofErr w:type="spellEnd"/>
-      <w:proofErr w:type="gramEnd"/>
-      <w:r>
-        <w:rPr>
-          <w:rFonts w:eastAsia="Times New Roman" w:cs="Times New Roman"/>
-          <w:szCs w:val="28"/>
-          <w:highlight w:val="lightGray"/>
-          <w:lang w:val="en-US"/>
-        </w:rPr>
-        <w:t>} ({</w:t>
-      </w:r>
-      <w:proofErr w:type="spellStart"/>
-      <w:r>
-        <w:rPr>
-          <w:rFonts w:eastAsia="Times New Roman" w:cs="Times New Roman"/>
-          <w:szCs w:val="28"/>
-          <w:highlight w:val="lightGray"/>
-          <w:lang w:val="en-US"/>
-        </w:rPr>
-        <w:t>self.exam_date.strftime</w:t>
-      </w:r>
-      <w:proofErr w:type="spellEnd"/>
-      <w:r>
-        <w:rPr>
-          <w:rFonts w:eastAsia="Times New Roman" w:cs="Times New Roman"/>
-          <w:szCs w:val="28"/>
-          <w:highlight w:val="lightGray"/>
-          <w:lang w:val="en-US"/>
-        </w:rPr>
-        <w:t>('%Y-%m-%d %H:%M')})"</w:t>
-      </w:r>
-    </w:p>
-    <w:p>
-      <w:pPr>
-        <w:spacing w:line="360" w:lineRule="auto"/>
-        <w:rPr>
-          <w:rFonts w:eastAsia="Times New Roman" w:cs="Times New Roman"/>
-          <w:szCs w:val="28"/>
-          <w:highlight w:val="lightGray"/>
-          <w:lang w:val="en-US"/>
-        </w:rPr>
-      </w:pPr>
-    </w:p>
-    <w:p>
-      <w:pPr>
-        <w:spacing w:line="360" w:lineRule="auto"/>
-        <w:rPr>
-          <w:rFonts w:eastAsia="Times New Roman" w:cs="Times New Roman"/>
-          <w:szCs w:val="28"/>
-          <w:highlight w:val="lightGray"/>
-          <w:lang w:val="en-US"/>
-        </w:rPr>
-      </w:pPr>
-      <w:r>
-        <w:rPr>
-          <w:rFonts w:eastAsia="Times New Roman" w:cs="Times New Roman"/>
-          <w:szCs w:val="28"/>
-          <w:highlight w:val="lightGray"/>
-          <w:lang w:val="en-US"/>
-        </w:rPr>
-        <w:t xml:space="preserve">    def </w:t>
-      </w:r>
-      <w:proofErr w:type="spellStart"/>
-      <w:r>
-        <w:rPr>
-          <w:rFonts w:eastAsia="Times New Roman" w:cs="Times New Roman"/>
-          <w:szCs w:val="28"/>
-          <w:highlight w:val="lightGray"/>
-          <w:lang w:val="en-US"/>
-        </w:rPr>
-        <w:t>is_future</w:t>
-      </w:r>
-      <w:proofErr w:type="spellEnd"/>
-      <w:r>
-        <w:rPr>
-          <w:rFonts w:eastAsia="Times New Roman" w:cs="Times New Roman"/>
-          <w:szCs w:val="28"/>
-          <w:highlight w:val="lightGray"/>
-          <w:lang w:val="en-US"/>
-        </w:rPr>
-        <w:t>(self) -&gt; bool:</w:t>
-      </w:r>
-    </w:p>
-    <w:p>
-      <w:pPr>
-        <w:spacing w:line="360" w:lineRule="auto"/>
-        <w:rPr>
-          <w:rFonts w:eastAsia="Times New Roman" w:cs="Times New Roman"/>
-          <w:szCs w:val="28"/>
-          <w:highlight w:val="lightGray"/>
-          <w:lang w:val="en-US"/>
-        </w:rPr>
-      </w:pPr>
-      <w:r>
-        <w:rPr>
-          <w:rFonts w:eastAsia="Times New Roman" w:cs="Times New Roman"/>
-          <w:szCs w:val="28"/>
-          <w:highlight w:val="lightGray"/>
-          <w:lang w:val="en-US"/>
-        </w:rPr>
-        <w:t xml:space="preserve">        return </w:t>
-      </w:r>
-      <w:proofErr w:type="spellStart"/>
-      <w:proofErr w:type="gramStart"/>
-      <w:r>
-        <w:rPr>
-          <w:rFonts w:eastAsia="Times New Roman" w:cs="Times New Roman"/>
-          <w:szCs w:val="28"/>
-          <w:highlight w:val="lightGray"/>
-          <w:lang w:val="en-US"/>
-        </w:rPr>
-        <w:t>self.exam</w:t>
-      </w:r>
-      <w:proofErr w:type="gramEnd"/>
-      <w:r>
-        <w:rPr>
-          <w:rFonts w:eastAsia="Times New Roman" w:cs="Times New Roman"/>
-          <w:szCs w:val="28"/>
-          <w:highlight w:val="lightGray"/>
-          <w:lang w:val="en-US"/>
-        </w:rPr>
-        <w:t>_date</w:t>
+      <w:r>
+        <w:rPr>
+          <w:rFonts w:eastAsia="Times New Roman" w:cs="Times New Roman"/>
+          <w:szCs w:val="28"/>
+          <w:highlight w:val="lightGray"/>
+          <w:lang w:val="en-US"/>
+        </w:rPr>
+        <w:t>self.exam_date</w:t>
       </w:r>
       <w:proofErr w:type="spellEnd"/>
       <w:r>
@@ -2760,8 +2736,10 @@
           <w:rFonts w:eastAsia="Times New Roman" w:cs="Times New Roman"/>
           <w:i/>
           <w:iCs/>
-          <w:szCs w:val="28"/>
-        </w:rPr>
+          <w:noProof/>
+          <w:szCs w:val="28"/>
+        </w:rPr>
+        <w:lastRenderedPageBreak/>
         <w:drawing>
           <wp:inline distT="0" distB="0" distL="0" distR="0" wp14:anchorId="0810C37B" wp14:editId="1B504C9D">
             <wp:extent cx="6120130" cy="3253105"/>
@@ -3030,7 +3008,14 @@
           <w:rFonts w:eastAsia="Times New Roman" w:cs="Times New Roman"/>
           <w:szCs w:val="28"/>
         </w:rPr>
-        <w:t>is_published</w:t>
+        <w:t>is_publi</w:t>
+      </w:r>
+      <w:r>
+        <w:rPr>
+          <w:rFonts w:eastAsia="Times New Roman" w:cs="Times New Roman"/>
+          <w:szCs w:val="28"/>
+        </w:rPr>
+        <w:t>с</w:t>
       </w:r>
       <w:proofErr w:type="spellEnd"/>
       <w:r>
@@ -3051,6 +3036,7 @@
           <w:rFonts w:eastAsia="Times New Roman" w:cs="Times New Roman"/>
           <w:i/>
           <w:iCs/>
+          <w:noProof/>
           <w:szCs w:val="28"/>
         </w:rPr>
         <w:drawing>
@@ -3138,6 +3124,7 @@
           <w:bCs/>
           <w:szCs w:val="28"/>
         </w:rPr>
+        <w:lastRenderedPageBreak/>
         <w:t>1.4 Работа с базой данных</w:t>
       </w:r>
     </w:p>
@@ -3242,7 +3229,6 @@
         <w:t xml:space="preserve"> </w:t>
       </w:r>
       <w:proofErr w:type="spellStart"/>
-      <w:proofErr w:type="gramStart"/>
       <w:r>
         <w:rPr>
           <w:rFonts w:eastAsia="Times New Roman" w:cs="Times New Roman"/>
@@ -3252,7 +3238,6 @@
         <w:t>Exam.objects.filter</w:t>
       </w:r>
       <w:proofErr w:type="spellEnd"/>
-      <w:proofErr w:type="gramEnd"/>
       <w:r>
         <w:rPr>
           <w:rFonts w:eastAsia="Times New Roman" w:cs="Times New Roman"/>
@@ -3268,9 +3253,16 @@
           <w:szCs w:val="28"/>
           <w:lang w:val="en-US"/>
         </w:rPr>
-        <w:t>is_published</w:t>
+        <w:t>is_publi</w:t>
       </w:r>
       <w:proofErr w:type="spellEnd"/>
+      <w:r>
+        <w:rPr>
+          <w:rFonts w:eastAsia="Times New Roman" w:cs="Times New Roman"/>
+          <w:szCs w:val="28"/>
+        </w:rPr>
+        <w:t>с</w:t>
+      </w:r>
       <w:r>
         <w:rPr>
           <w:rFonts w:eastAsia="Times New Roman" w:cs="Times New Roman"/>
@@ -3371,6 +3363,7 @@
           <w:rFonts w:eastAsia="Times New Roman" w:cs="Times New Roman"/>
           <w:i/>
           <w:iCs/>
+          <w:noProof/>
           <w:szCs w:val="28"/>
         </w:rPr>
         <w:drawing>
@@ -3417,7 +3410,6 @@
         <w:rPr>
           <w:rFonts w:eastAsia="Times New Roman" w:cs="Times New Roman"/>
           <w:szCs w:val="28"/>
-          <w:lang w:val="en-US"/>
         </w:rPr>
       </w:pPr>
       <w:proofErr w:type="spellStart"/>
@@ -3587,14 +3579,7 @@
           <w:rFonts w:eastAsia="Times New Roman" w:cs="Times New Roman"/>
           <w:szCs w:val="28"/>
         </w:rPr>
-        <w:t>&gt;</w:t>
-      </w:r>
-      <w:r>
-        <w:rPr>
-          <w:rFonts w:eastAsia="Times New Roman" w:cs="Times New Roman"/>
-          <w:szCs w:val="28"/>
-        </w:rPr>
-        <w:t xml:space="preserve"> изменения сразу видны.</w:t>
+        <w:t>&gt; изменения сразу видны.</w:t>
       </w:r>
     </w:p>
     <w:p>
@@ -3652,8 +3637,10 @@
           <w:rFonts w:eastAsia="Times New Roman" w:cs="Times New Roman"/>
           <w:i/>
           <w:iCs/>
-          <w:szCs w:val="28"/>
-        </w:rPr>
+          <w:noProof/>
+          <w:szCs w:val="28"/>
+        </w:rPr>
+        <w:lastRenderedPageBreak/>
         <w:drawing>
           <wp:inline distT="0" distB="0" distL="0" distR="0" wp14:anchorId="20F2AFF9" wp14:editId="05E122FC">
             <wp:extent cx="6120130" cy="3248660"/>
@@ -3732,6 +3719,7 @@
       </w:pPr>
       <w:r>
         <w:rPr>
+          <w:noProof/>
           <w:lang w:eastAsia="en-US"/>
         </w:rPr>
         <w:drawing>
@@ -3812,8 +3800,10 @@
       </w:pPr>
       <w:r>
         <w:rPr>
+          <w:noProof/>
           <w:lang w:eastAsia="en-US"/>
         </w:rPr>
+        <w:lastRenderedPageBreak/>
         <w:drawing>
           <wp:inline distT="0" distB="0" distL="0" distR="0" wp14:anchorId="64842BB9" wp14:editId="670CA539">
             <wp:extent cx="6120130" cy="3261360"/>
@@ -3922,7 +3912,6 @@
         <w:t xml:space="preserve">В контрольной работе реализована модель </w:t>
       </w:r>
       <w:proofErr w:type="spellStart"/>
-      <w:proofErr w:type="gramStart"/>
       <w:r>
         <w:rPr>
           <w:rFonts w:eastAsia="Times New Roman" w:cs="Times New Roman"/>
@@ -3931,7 +3920,6 @@
         <w:t>Exam</w:t>
       </w:r>
       <w:proofErr w:type="spellEnd"/>
-      <w:proofErr w:type="gramEnd"/>
       <w:r>
         <w:rPr>
           <w:rFonts w:eastAsia="Times New Roman" w:cs="Times New Roman"/>
@@ -4052,23 +4040,7 @@
           <w:szCs w:val="28"/>
           <w:lang w:val="en-US"/>
         </w:rPr>
-        <w:t xml:space="preserve">Django documentation </w:t>
-      </w:r>
-      <w:r>
-        <w:rPr>
-          <w:rFonts w:eastAsia="Times New Roman" w:cs="Times New Roman"/>
-          <w:szCs w:val="28"/>
-          <w:lang w:val="en-US"/>
-        </w:rPr>
-        <w:t>-</w:t>
-      </w:r>
-      <w:r>
-        <w:rPr>
-          <w:rFonts w:eastAsia="Times New Roman" w:cs="Times New Roman"/>
-          <w:szCs w:val="28"/>
-          <w:lang w:val="en-US"/>
-        </w:rPr>
-        <w:t xml:space="preserve"> </w:t>
+        <w:t xml:space="preserve">Django documentation - </w:t>
       </w:r>
       <w:hyperlink r:id="rId13" w:history="1">
         <w:r>
@@ -4101,23 +4073,7 @@
           <w:szCs w:val="28"/>
           <w:lang w:val="en-US"/>
         </w:rPr>
-        <w:t xml:space="preserve">Django REST Framework </w:t>
-      </w:r>
-      <w:r>
-        <w:rPr>
-          <w:rFonts w:eastAsia="Times New Roman" w:cs="Times New Roman"/>
-          <w:szCs w:val="28"/>
-          <w:lang w:val="en-US"/>
-        </w:rPr>
-        <w:t>-</w:t>
-      </w:r>
-      <w:r>
-        <w:rPr>
-          <w:rFonts w:eastAsia="Times New Roman" w:cs="Times New Roman"/>
-          <w:szCs w:val="28"/>
-          <w:lang w:val="en-US"/>
-        </w:rPr>
-        <w:t xml:space="preserve"> </w:t>
+        <w:t xml:space="preserve">Django REST Framework - </w:t>
       </w:r>
       <w:hyperlink r:id="rId14" w:history="1">
         <w:r>
@@ -4150,23 +4106,7 @@
           <w:szCs w:val="28"/>
           <w:lang w:val="en-US"/>
         </w:rPr>
-        <w:t xml:space="preserve">Django Admin customization </w:t>
-      </w:r>
-      <w:r>
-        <w:rPr>
-          <w:rFonts w:eastAsia="Times New Roman" w:cs="Times New Roman"/>
-          <w:szCs w:val="28"/>
-          <w:lang w:val="en-US"/>
-        </w:rPr>
-        <w:t>-</w:t>
-      </w:r>
-      <w:r>
-        <w:rPr>
-          <w:rFonts w:eastAsia="Times New Roman" w:cs="Times New Roman"/>
-          <w:szCs w:val="28"/>
-          <w:lang w:val="en-US"/>
-        </w:rPr>
-        <w:t xml:space="preserve"> </w:t>
+        <w:t xml:space="preserve">Django Admin customization - </w:t>
       </w:r>
       <w:hyperlink r:id="rId15" w:history="1">
         <w:r>
@@ -6122,6 +6062,7 @@
   <w:style w:type="character" w:default="1" w:styleId="a0">
     <w:name w:val="Default Paragraph Font"/>
     <w:uiPriority w:val="1"/>
+    <w:semiHidden/>
     <w:unhideWhenUsed/>
   </w:style>
   <w:style w:type="table" w:default="1" w:styleId="a1">

</xml_diff>